<commit_message>
part of eclair wallet in website + new screenshots | 97 hours
</commit_message>
<xml_diff>
--- a/LN_review.docx
+++ b/LN_review.docx
@@ -1115,18 +1115,7 @@
           <w:szCs w:val="23"/>
           <w:shd w:val="clear" w:color="auto" w:fill="FFFFFF"/>
         </w:rPr>
-        <w:t xml:space="preserve">1 «Создание </w:t>
-      </w:r>
-      <w:proofErr w:type="gramStart"/>
-      <w:r>
-        <w:rPr>
-          <w:rFonts w:ascii="Times New Roman" w:eastAsia="Arial" w:hAnsi="Times New Roman" w:cs="Times New Roman"/>
-          <w:color w:val="2C2F34"/>
-          <w:sz w:val="23"/>
-          <w:szCs w:val="23"/>
-          <w:shd w:val="clear" w:color="auto" w:fill="FFFFFF"/>
-        </w:rPr>
-        <w:t>кошелька»</w:t>
+        <w:t>1 «Создание кошелька»</w:t>
       </w:r>
       <w:r>
         <w:rPr>
@@ -1138,7 +1127,6 @@
         </w:rPr>
         <w:t xml:space="preserve">   </w:t>
       </w:r>
-      <w:proofErr w:type="gramEnd"/>
       <w:r>
         <w:rPr>
           <w:rFonts w:ascii="Times New Roman" w:eastAsia="Arial" w:hAnsi="Times New Roman" w:cs="Times New Roman"/>
@@ -1460,36 +1448,16 @@
           <w:szCs w:val="23"/>
           <w:lang w:eastAsia="ru-RU"/>
         </w:rPr>
-        <w:t>Рис 4 «</w:t>
-      </w:r>
-      <w:proofErr w:type="gramStart"/>
-      <w:r>
-        <w:rPr>
-          <w:rFonts w:ascii="Times New Roman" w:hAnsi="Times New Roman" w:cs="Times New Roman"/>
-          <w:sz w:val="23"/>
-          <w:szCs w:val="23"/>
-          <w:lang w:eastAsia="ru-RU"/>
-        </w:rPr>
-        <w:t>Настройки»</w:t>
-      </w:r>
-      <w:r>
-        <w:rPr>
-          <w:rFonts w:ascii="Times New Roman" w:hAnsi="Times New Roman" w:cs="Times New Roman"/>
-          <w:sz w:val="23"/>
-          <w:szCs w:val="23"/>
-          <w:lang w:eastAsia="ru-RU"/>
-        </w:rPr>
-        <w:t xml:space="preserve">   </w:t>
-      </w:r>
-      <w:proofErr w:type="gramEnd"/>
-      <w:r>
-        <w:rPr>
-          <w:rFonts w:ascii="Times New Roman" w:hAnsi="Times New Roman" w:cs="Times New Roman"/>
-          <w:sz w:val="23"/>
-          <w:szCs w:val="23"/>
-          <w:lang w:eastAsia="ru-RU"/>
-        </w:rPr>
-        <w:t xml:space="preserve">                    Рис 5 «Ввод пароля» </w:t>
+        <w:t>Рис 4 «Настройки»</w:t>
+      </w:r>
+      <w:r>
+        <w:rPr>
+          <w:rFonts w:ascii="Times New Roman" w:hAnsi="Times New Roman" w:cs="Times New Roman"/>
+          <w:sz w:val="23"/>
+          <w:szCs w:val="23"/>
+          <w:lang w:eastAsia="ru-RU"/>
+        </w:rPr>
+        <w:t xml:space="preserve">                       Рис 5 «Ввод пароля» </w:t>
       </w:r>
     </w:p>
     <w:p>
@@ -1919,18 +1887,7 @@
           <w:szCs w:val="23"/>
           <w:shd w:val="clear" w:color="auto" w:fill="FFFFFF"/>
         </w:rPr>
-        <w:t xml:space="preserve"> «</w:t>
-      </w:r>
-      <w:proofErr w:type="gramStart"/>
-      <w:r>
-        <w:rPr>
-          <w:rFonts w:ascii="Times New Roman" w:eastAsia="Arial" w:hAnsi="Times New Roman" w:cs="Times New Roman"/>
-          <w:color w:val="2C2F34"/>
-          <w:sz w:val="23"/>
-          <w:szCs w:val="23"/>
-          <w:shd w:val="clear" w:color="auto" w:fill="FFFFFF"/>
-        </w:rPr>
-        <w:t>Транзакция»</w:t>
+        <w:t xml:space="preserve"> «Транзакция»</w:t>
       </w:r>
       <w:r>
         <w:rPr>
@@ -1942,7 +1899,6 @@
         </w:rPr>
         <w:t xml:space="preserve">   </w:t>
       </w:r>
-      <w:proofErr w:type="gramEnd"/>
       <w:r>
         <w:rPr>
           <w:rFonts w:ascii="Times New Roman" w:eastAsia="Arial" w:hAnsi="Times New Roman" w:cs="Times New Roman"/>
@@ -2395,29 +2351,7 @@
           <w:szCs w:val="23"/>
           <w:shd w:val="clear" w:color="auto" w:fill="FFFFFF"/>
         </w:rPr>
-        <w:t xml:space="preserve"> «</w:t>
-      </w:r>
-      <w:proofErr w:type="gramStart"/>
-      <w:r>
-        <w:rPr>
-          <w:rFonts w:ascii="Times New Roman" w:eastAsia="Arial" w:hAnsi="Times New Roman" w:cs="Times New Roman"/>
-          <w:color w:val="2C2F34"/>
-          <w:sz w:val="23"/>
-          <w:szCs w:val="23"/>
-          <w:shd w:val="clear" w:color="auto" w:fill="FFFFFF"/>
-        </w:rPr>
-        <w:t xml:space="preserve">Отправка»   </w:t>
-      </w:r>
-      <w:proofErr w:type="gramEnd"/>
-      <w:r>
-        <w:rPr>
-          <w:rFonts w:ascii="Times New Roman" w:eastAsia="Arial" w:hAnsi="Times New Roman" w:cs="Times New Roman"/>
-          <w:color w:val="2C2F34"/>
-          <w:sz w:val="23"/>
-          <w:szCs w:val="23"/>
-          <w:shd w:val="clear" w:color="auto" w:fill="FFFFFF"/>
-        </w:rPr>
-        <w:t xml:space="preserve">      </w:t>
+        <w:t xml:space="preserve"> «Отправка»         </w:t>
       </w:r>
       <w:r>
         <w:rPr>
@@ -3519,7 +3453,25 @@
           <w:sz w:val="28"/>
           <w:szCs w:val="28"/>
         </w:rPr>
-        <w:t xml:space="preserve">В правом верхнем углу экрана расположена кнопка «Еще», по нажатии на которую открывается выпадающее меню (рис. 1) с </w:t>
+        <w:t xml:space="preserve">В правом верхнем углу экрана расположена кнопка «Еще», по нажатии на которую открывается выпадающее меню (рис. </w:t>
+      </w:r>
+      <w:r>
+        <w:rPr>
+          <w:rFonts w:ascii="Times New Roman" w:hAnsi="Times New Roman" w:cs="Times New Roman"/>
+          <w:color w:val="2C2F34"/>
+          <w:sz w:val="28"/>
+          <w:szCs w:val="28"/>
+        </w:rPr>
+        <w:t>6</w:t>
+      </w:r>
+      <w:r>
+        <w:rPr>
+          <w:rFonts w:ascii="Times New Roman" w:hAnsi="Times New Roman" w:cs="Times New Roman"/>
+          <w:color w:val="2C2F34"/>
+          <w:sz w:val="28"/>
+          <w:szCs w:val="28"/>
+        </w:rPr>
+        <w:t xml:space="preserve">) с </w:t>
       </w:r>
       <w:proofErr w:type="spellStart"/>
       <w:r>
@@ -3613,7 +3565,10 @@
     </w:p>
     <w:p>
       <w:r>
-        <w:t>Рис. 1</w:t>
+        <w:t xml:space="preserve">Рис. </w:t>
+      </w:r>
+      <w:r>
+        <w:t>6</w:t>
       </w:r>
     </w:p>
     <w:p>
@@ -3672,7 +3627,26 @@
           <w:sz w:val="28"/>
           <w:szCs w:val="28"/>
         </w:rPr>
-        <w:t xml:space="preserve"> сети и ключ, позволяющий генерировать адреса. (рис. 2)</w:t>
+        <w:t xml:space="preserve"> сети и ключ, позволяющий генерировать адреса. (рис. </w:t>
+      </w:r>
+      <w:r>
+        <w:rPr>
+          <w:rFonts w:ascii="Times New Roman" w:hAnsi="Times New Roman" w:cs="Times New Roman"/>
+          <w:color w:val="2C2F34"/>
+          <w:sz w:val="28"/>
+          <w:szCs w:val="28"/>
+          <w:lang w:val="en-US"/>
+        </w:rPr>
+        <w:t>7</w:t>
+      </w:r>
+      <w:r>
+        <w:rPr>
+          <w:rFonts w:ascii="Times New Roman" w:hAnsi="Times New Roman" w:cs="Times New Roman"/>
+          <w:color w:val="2C2F34"/>
+          <w:sz w:val="28"/>
+          <w:szCs w:val="28"/>
+        </w:rPr>
+        <w:t>)</w:t>
       </w:r>
     </w:p>
     <w:p>
@@ -3725,8 +3699,19 @@
       </w:r>
     </w:p>
     <w:p>
-      <w:r>
-        <w:t>Рис. 2</w:t>
+      <w:pPr>
+        <w:rPr>
+          <w:lang w:val="en-US"/>
+        </w:rPr>
+      </w:pPr>
+      <w:r>
+        <w:t xml:space="preserve">Рис. </w:t>
+      </w:r>
+      <w:r>
+        <w:rPr>
+          <w:lang w:val="en-US"/>
+        </w:rPr>
+        <w:t>7</w:t>
       </w:r>
     </w:p>
     <w:p>
@@ -3905,7 +3890,26 @@
           <w:sz w:val="28"/>
           <w:szCs w:val="28"/>
         </w:rPr>
-        <w:t xml:space="preserve"> транзакций. (рис. 3)</w:t>
+        <w:t xml:space="preserve"> транзакций. (рис. </w:t>
+      </w:r>
+      <w:r>
+        <w:rPr>
+          <w:rFonts w:ascii="Times New Roman" w:hAnsi="Times New Roman" w:cs="Times New Roman"/>
+          <w:color w:val="2C2F34"/>
+          <w:sz w:val="28"/>
+          <w:szCs w:val="28"/>
+          <w:lang w:val="en-US"/>
+        </w:rPr>
+        <w:t>8</w:t>
+      </w:r>
+      <w:r>
+        <w:rPr>
+          <w:rFonts w:ascii="Times New Roman" w:hAnsi="Times New Roman" w:cs="Times New Roman"/>
+          <w:color w:val="2C2F34"/>
+          <w:sz w:val="28"/>
+          <w:szCs w:val="28"/>
+        </w:rPr>
+        <w:t>)</w:t>
       </w:r>
     </w:p>
     <w:p>
@@ -3959,26 +3963,48 @@
     </w:p>
     <w:p>
       <w:r>
-        <w:t>Рис. 3</w:t>
-      </w:r>
-    </w:p>
-    <w:p>
-      <w:pPr>
-        <w:rPr>
-          <w:rFonts w:ascii="Times New Roman" w:hAnsi="Times New Roman" w:cs="Times New Roman"/>
-          <w:color w:val="2C2F34"/>
-          <w:sz w:val="28"/>
-          <w:szCs w:val="28"/>
-        </w:rPr>
-      </w:pPr>
-      <w:r>
-        <w:rPr>
-          <w:rFonts w:ascii="Times New Roman" w:hAnsi="Times New Roman" w:cs="Times New Roman"/>
-          <w:color w:val="2C2F34"/>
-          <w:sz w:val="28"/>
-          <w:szCs w:val="28"/>
-        </w:rPr>
-        <w:t>В окне «Помощь» содержатся сведения о приложении и полезные ссылки. (рис. 4)</w:t>
+        <w:t xml:space="preserve">Рис. </w:t>
+      </w:r>
+      <w:r>
+        <w:t>8</w:t>
+      </w:r>
+    </w:p>
+    <w:p>
+      <w:pPr>
+        <w:rPr>
+          <w:rFonts w:ascii="Times New Roman" w:hAnsi="Times New Roman" w:cs="Times New Roman"/>
+          <w:color w:val="2C2F34"/>
+          <w:sz w:val="28"/>
+          <w:szCs w:val="28"/>
+        </w:rPr>
+      </w:pPr>
+      <w:r>
+        <w:rPr>
+          <w:rFonts w:ascii="Times New Roman" w:hAnsi="Times New Roman" w:cs="Times New Roman"/>
+          <w:color w:val="2C2F34"/>
+          <w:sz w:val="28"/>
+          <w:szCs w:val="28"/>
+        </w:rPr>
+        <w:t xml:space="preserve">В окне «Помощь» содержатся сведения о приложении и полезные ссылки. (рис. </w:t>
+      </w:r>
+      <w:r>
+        <w:rPr>
+          <w:rFonts w:ascii="Times New Roman" w:hAnsi="Times New Roman" w:cs="Times New Roman"/>
+          <w:color w:val="2C2F34"/>
+          <w:sz w:val="28"/>
+          <w:szCs w:val="28"/>
+          <w:lang w:val="en-US"/>
+        </w:rPr>
+        <w:t>9</w:t>
+      </w:r>
+      <w:r>
+        <w:rPr>
+          <w:rFonts w:ascii="Times New Roman" w:hAnsi="Times New Roman" w:cs="Times New Roman"/>
+          <w:color w:val="2C2F34"/>
+          <w:sz w:val="28"/>
+          <w:szCs w:val="28"/>
+        </w:rPr>
+        <w:t>)</w:t>
       </w:r>
     </w:p>
     <w:p>
@@ -4032,7 +4058,10 @@
     </w:p>
     <w:p>
       <w:r>
-        <w:t>Рис. 4</w:t>
+        <w:t xml:space="preserve">Рис. </w:t>
+      </w:r>
+      <w:r>
+        <w:t>9</w:t>
       </w:r>
     </w:p>
     <w:p/>
@@ -4098,27 +4127,25 @@
           <w:sz w:val="28"/>
           <w:szCs w:val="28"/>
         </w:rPr>
-        <w:t xml:space="preserve">-кода или </w:t>
-      </w:r>
-      <w:proofErr w:type="gramStart"/>
-      <w:r>
-        <w:rPr>
-          <w:rFonts w:ascii="Times New Roman" w:hAnsi="Times New Roman" w:cs="Times New Roman"/>
-          <w:color w:val="2C2F34"/>
-          <w:sz w:val="28"/>
-          <w:szCs w:val="28"/>
-        </w:rPr>
-        <w:t>символов(</w:t>
-      </w:r>
-      <w:proofErr w:type="gramEnd"/>
-      <w:r>
-        <w:rPr>
-          <w:rFonts w:ascii="Times New Roman" w:hAnsi="Times New Roman" w:cs="Times New Roman"/>
-          <w:color w:val="2C2F34"/>
-          <w:sz w:val="28"/>
-          <w:szCs w:val="28"/>
-        </w:rPr>
-        <w:t xml:space="preserve">рис. 1), предварительно открыв </w:t>
+        <w:t xml:space="preserve">-кода или символов(рис. </w:t>
+      </w:r>
+      <w:r>
+        <w:rPr>
+          <w:rFonts w:ascii="Times New Roman" w:hAnsi="Times New Roman" w:cs="Times New Roman"/>
+          <w:color w:val="2C2F34"/>
+          <w:sz w:val="28"/>
+          <w:szCs w:val="28"/>
+        </w:rPr>
+        <w:t>10)</w:t>
+      </w:r>
+      <w:r>
+        <w:rPr>
+          <w:rFonts w:ascii="Times New Roman" w:hAnsi="Times New Roman" w:cs="Times New Roman"/>
+          <w:color w:val="2C2F34"/>
+          <w:sz w:val="28"/>
+          <w:szCs w:val="28"/>
+        </w:rPr>
+        <w:t xml:space="preserve">, предварительно открыв </w:t>
       </w:r>
       <w:proofErr w:type="spellStart"/>
       <w:r>
@@ -4197,8 +4224,28 @@
           <w:sz w:val="28"/>
           <w:szCs w:val="28"/>
         </w:rPr>
-        <w:t>, средняя - 164, быстрая - 179.(рис. 2) После чего нужно будет отсканировать QR-кода получателя, либо же скопировать его адрес.</w:t>
-      </w:r>
+        <w:t xml:space="preserve">, средняя - 164, быстрая - 179.(рис. </w:t>
+      </w:r>
+      <w:r>
+        <w:rPr>
+          <w:rFonts w:ascii="Times New Roman" w:hAnsi="Times New Roman" w:cs="Times New Roman"/>
+          <w:color w:val="2C2F34"/>
+          <w:sz w:val="28"/>
+          <w:szCs w:val="28"/>
+        </w:rPr>
+        <w:t>11</w:t>
+      </w:r>
+      <w:r>
+        <w:rPr>
+          <w:rFonts w:ascii="Times New Roman" w:hAnsi="Times New Roman" w:cs="Times New Roman"/>
+          <w:color w:val="2C2F34"/>
+          <w:sz w:val="28"/>
+          <w:szCs w:val="28"/>
+        </w:rPr>
+        <w:t>) После чего нужно будет отсканировать QR-кода получателя, либо же скопировать его адрес.</w:t>
+      </w:r>
+      <w:bookmarkStart w:id="0" w:name="_GoBack"/>
+      <w:bookmarkEnd w:id="0"/>
     </w:p>
     <w:p>
       <w:r>
@@ -4250,8 +4297,19 @@
       </w:r>
     </w:p>
     <w:p>
+      <w:pPr>
+        <w:rPr>
+          <w:lang w:val="en-US"/>
+        </w:rPr>
+      </w:pPr>
       <w:r>
         <w:t>Рис. 1</w:t>
+      </w:r>
+      <w:r>
+        <w:rPr>
+          <w:lang w:val="en-US"/>
+        </w:rPr>
+        <w:t>0</w:t>
       </w:r>
     </w:p>
     <w:p>
@@ -4303,8 +4361,19 @@
       </w:r>
     </w:p>
     <w:p>
-      <w:r>
-        <w:t>Рис. 2</w:t>
+      <w:pPr>
+        <w:rPr>
+          <w:lang w:val="en-US"/>
+        </w:rPr>
+      </w:pPr>
+      <w:r>
+        <w:t xml:space="preserve">Рис. </w:t>
+      </w:r>
+      <w:r>
+        <w:rPr>
+          <w:lang w:val="en-US"/>
+        </w:rPr>
+        <w:t>11</w:t>
       </w:r>
     </w:p>
     <w:p/>
@@ -4320,8 +4389,6 @@
           <w:lang w:eastAsia="ru-RU"/>
         </w:rPr>
       </w:pPr>
-      <w:bookmarkStart w:id="0" w:name="_GoBack"/>
-      <w:bookmarkEnd w:id="0"/>
     </w:p>
     <w:p>
       <w:pPr>
@@ -4589,6 +4656,7 @@
     <w:lsdException w:name="HTML Sample" w:semiHidden="1" w:unhideWhenUsed="1"/>
     <w:lsdException w:name="HTML Typewriter" w:semiHidden="1" w:unhideWhenUsed="1"/>
     <w:lsdException w:name="HTML Variable" w:semiHidden="1" w:unhideWhenUsed="1"/>
+    <w:lsdException w:name="Normal Table" w:semiHidden="1" w:unhideWhenUsed="1"/>
     <w:lsdException w:name="annotation subject" w:semiHidden="1" w:unhideWhenUsed="1"/>
     <w:lsdException w:name="No List" w:semiHidden="1" w:unhideWhenUsed="1"/>
     <w:lsdException w:name="Outline List 1" w:semiHidden="1" w:unhideWhenUsed="1"/>
@@ -4631,8 +4699,11 @@
     <w:lsdException w:name="Table Contemporary" w:semiHidden="1" w:unhideWhenUsed="1"/>
     <w:lsdException w:name="Table Elegant" w:semiHidden="1" w:unhideWhenUsed="1"/>
     <w:lsdException w:name="Table Professional" w:semiHidden="1" w:unhideWhenUsed="1"/>
+    <w:lsdException w:name="Table Subtle 1" w:semiHidden="1" w:unhideWhenUsed="1"/>
     <w:lsdException w:name="Table Subtle 2" w:semiHidden="1" w:unhideWhenUsed="1"/>
     <w:lsdException w:name="Table Web 1" w:semiHidden="1" w:unhideWhenUsed="1"/>
+    <w:lsdException w:name="Table Web 2" w:semiHidden="1" w:unhideWhenUsed="1"/>
+    <w:lsdException w:name="Table Web 3" w:semiHidden="1" w:unhideWhenUsed="1"/>
     <w:lsdException w:name="Balloon Text" w:semiHidden="1" w:unhideWhenUsed="1"/>
     <w:lsdException w:name="Table Grid" w:uiPriority="39"/>
     <w:lsdException w:name="Table Theme" w:semiHidden="1" w:unhideWhenUsed="1"/>
@@ -5168,7 +5239,7 @@
 </file>
 
 <file path=customXml/itemProps1.xml><?xml version="1.0" encoding="utf-8"?>
-<ds:datastoreItem xmlns:ds="http://schemas.openxmlformats.org/officeDocument/2006/customXml" ds:itemID="{E9243E25-6FA9-4CA4-9833-C1AB92B0EC6B}">
+<ds:datastoreItem xmlns:ds="http://schemas.openxmlformats.org/officeDocument/2006/customXml" ds:itemID="{95BC8D55-770E-4085-8DD1-7AD23B514AD4}">
   <ds:schemaRefs>
     <ds:schemaRef ds:uri="http://schemas.openxmlformats.org/officeDocument/2006/bibliography"/>
   </ds:schemaRefs>

</xml_diff>

<commit_message>
little corrects in report +website's update | 99 hours total
</commit_message>
<xml_diff>
--- a/LN_review.docx
+++ b/LN_review.docx
@@ -1115,7 +1115,18 @@
           <w:szCs w:val="23"/>
           <w:shd w:val="clear" w:color="auto" w:fill="FFFFFF"/>
         </w:rPr>
-        <w:t>1 «Создание кошелька»</w:t>
+        <w:t xml:space="preserve">1 «Создание </w:t>
+      </w:r>
+      <w:proofErr w:type="gramStart"/>
+      <w:r>
+        <w:rPr>
+          <w:rFonts w:ascii="Times New Roman" w:eastAsia="Arial" w:hAnsi="Times New Roman" w:cs="Times New Roman"/>
+          <w:color w:val="2C2F34"/>
+          <w:sz w:val="23"/>
+          <w:szCs w:val="23"/>
+          <w:shd w:val="clear" w:color="auto" w:fill="FFFFFF"/>
+        </w:rPr>
+        <w:t>кошелька»</w:t>
       </w:r>
       <w:r>
         <w:rPr>
@@ -1127,6 +1138,7 @@
         </w:rPr>
         <w:t xml:space="preserve">   </w:t>
       </w:r>
+      <w:proofErr w:type="gramEnd"/>
       <w:r>
         <w:rPr>
           <w:rFonts w:ascii="Times New Roman" w:eastAsia="Arial" w:hAnsi="Times New Roman" w:cs="Times New Roman"/>
@@ -1448,16 +1460,36 @@
           <w:szCs w:val="23"/>
           <w:lang w:eastAsia="ru-RU"/>
         </w:rPr>
-        <w:t>Рис 4 «Настройки»</w:t>
-      </w:r>
-      <w:r>
-        <w:rPr>
-          <w:rFonts w:ascii="Times New Roman" w:hAnsi="Times New Roman" w:cs="Times New Roman"/>
-          <w:sz w:val="23"/>
-          <w:szCs w:val="23"/>
-          <w:lang w:eastAsia="ru-RU"/>
-        </w:rPr>
-        <w:t xml:space="preserve">                       Рис 5 «Ввод пароля» </w:t>
+        <w:t>Рис 4 «</w:t>
+      </w:r>
+      <w:proofErr w:type="gramStart"/>
+      <w:r>
+        <w:rPr>
+          <w:rFonts w:ascii="Times New Roman" w:hAnsi="Times New Roman" w:cs="Times New Roman"/>
+          <w:sz w:val="23"/>
+          <w:szCs w:val="23"/>
+          <w:lang w:eastAsia="ru-RU"/>
+        </w:rPr>
+        <w:t>Настройки»</w:t>
+      </w:r>
+      <w:r>
+        <w:rPr>
+          <w:rFonts w:ascii="Times New Roman" w:hAnsi="Times New Roman" w:cs="Times New Roman"/>
+          <w:sz w:val="23"/>
+          <w:szCs w:val="23"/>
+          <w:lang w:eastAsia="ru-RU"/>
+        </w:rPr>
+        <w:t xml:space="preserve">   </w:t>
+      </w:r>
+      <w:proofErr w:type="gramEnd"/>
+      <w:r>
+        <w:rPr>
+          <w:rFonts w:ascii="Times New Roman" w:hAnsi="Times New Roman" w:cs="Times New Roman"/>
+          <w:sz w:val="23"/>
+          <w:szCs w:val="23"/>
+          <w:lang w:eastAsia="ru-RU"/>
+        </w:rPr>
+        <w:t xml:space="preserve">                    Рис 5 «Ввод пароля» </w:t>
       </w:r>
     </w:p>
     <w:p>
@@ -1887,7 +1919,18 @@
           <w:szCs w:val="23"/>
           <w:shd w:val="clear" w:color="auto" w:fill="FFFFFF"/>
         </w:rPr>
-        <w:t xml:space="preserve"> «Транзакция»</w:t>
+        <w:t xml:space="preserve"> «</w:t>
+      </w:r>
+      <w:proofErr w:type="gramStart"/>
+      <w:r>
+        <w:rPr>
+          <w:rFonts w:ascii="Times New Roman" w:eastAsia="Arial" w:hAnsi="Times New Roman" w:cs="Times New Roman"/>
+          <w:color w:val="2C2F34"/>
+          <w:sz w:val="23"/>
+          <w:szCs w:val="23"/>
+          <w:shd w:val="clear" w:color="auto" w:fill="FFFFFF"/>
+        </w:rPr>
+        <w:t>Транзакция»</w:t>
       </w:r>
       <w:r>
         <w:rPr>
@@ -1899,6 +1942,7 @@
         </w:rPr>
         <w:t xml:space="preserve">   </w:t>
       </w:r>
+      <w:proofErr w:type="gramEnd"/>
       <w:r>
         <w:rPr>
           <w:rFonts w:ascii="Times New Roman" w:eastAsia="Arial" w:hAnsi="Times New Roman" w:cs="Times New Roman"/>
@@ -2351,7 +2395,29 @@
           <w:szCs w:val="23"/>
           <w:shd w:val="clear" w:color="auto" w:fill="FFFFFF"/>
         </w:rPr>
-        <w:t xml:space="preserve"> «Отправка»         </w:t>
+        <w:t xml:space="preserve"> «</w:t>
+      </w:r>
+      <w:proofErr w:type="gramStart"/>
+      <w:r>
+        <w:rPr>
+          <w:rFonts w:ascii="Times New Roman" w:eastAsia="Arial" w:hAnsi="Times New Roman" w:cs="Times New Roman"/>
+          <w:color w:val="2C2F34"/>
+          <w:sz w:val="23"/>
+          <w:szCs w:val="23"/>
+          <w:shd w:val="clear" w:color="auto" w:fill="FFFFFF"/>
+        </w:rPr>
+        <w:t xml:space="preserve">Отправка»   </w:t>
+      </w:r>
+      <w:proofErr w:type="gramEnd"/>
+      <w:r>
+        <w:rPr>
+          <w:rFonts w:ascii="Times New Roman" w:eastAsia="Arial" w:hAnsi="Times New Roman" w:cs="Times New Roman"/>
+          <w:color w:val="2C2F34"/>
+          <w:sz w:val="23"/>
+          <w:szCs w:val="23"/>
+          <w:shd w:val="clear" w:color="auto" w:fill="FFFFFF"/>
+        </w:rPr>
+        <w:t xml:space="preserve">      </w:t>
       </w:r>
       <w:r>
         <w:rPr>
@@ -3699,18 +3765,10 @@
       </w:r>
     </w:p>
     <w:p>
-      <w:pPr>
-        <w:rPr>
-          <w:lang w:val="en-US"/>
-        </w:rPr>
-      </w:pPr>
       <w:r>
         <w:t xml:space="preserve">Рис. </w:t>
       </w:r>
       <w:r>
-        <w:rPr>
-          <w:lang w:val="en-US"/>
-        </w:rPr>
         <w:t>7</w:t>
       </w:r>
     </w:p>
@@ -4063,7 +4121,186 @@
       <w:r>
         <w:t>9</w:t>
       </w:r>
-    </w:p>
+      <w:r>
+        <w:br/>
+      </w:r>
+      <w:bookmarkStart w:id="0" w:name="_GoBack"/>
+      <w:r>
+        <w:rPr>
+          <w:lang w:val="en-US"/>
+        </w:rPr>
+        <w:fldChar w:fldCharType="begin"/>
+      </w:r>
+      <w:r>
+        <w:instrText xml:space="preserve"> </w:instrText>
+      </w:r>
+      <w:r>
+        <w:rPr>
+          <w:lang w:val="en-US"/>
+        </w:rPr>
+        <w:instrText>HYPERLINK</w:instrText>
+      </w:r>
+      <w:r>
+        <w:instrText xml:space="preserve"> "</w:instrText>
+      </w:r>
+      <w:r>
+        <w:rPr>
+          <w:lang w:val="en-US"/>
+        </w:rPr>
+        <w:instrText>https</w:instrText>
+      </w:r>
+      <w:r>
+        <w:instrText>://</w:instrText>
+      </w:r>
+      <w:r>
+        <w:rPr>
+          <w:lang w:val="en-US"/>
+        </w:rPr>
+        <w:instrText>github</w:instrText>
+      </w:r>
+      <w:r>
+        <w:instrText>.</w:instrText>
+      </w:r>
+      <w:r>
+        <w:rPr>
+          <w:lang w:val="en-US"/>
+        </w:rPr>
+        <w:instrText>com</w:instrText>
+      </w:r>
+      <w:r>
+        <w:instrText>/</w:instrText>
+      </w:r>
+      <w:r>
+        <w:rPr>
+          <w:lang w:val="en-US"/>
+        </w:rPr>
+        <w:instrText>ACINQ</w:instrText>
+      </w:r>
+      <w:r>
+        <w:instrText>/</w:instrText>
+      </w:r>
+      <w:r>
+        <w:rPr>
+          <w:lang w:val="en-US"/>
+        </w:rPr>
+        <w:instrText>eclair</w:instrText>
+      </w:r>
+      <w:r>
+        <w:instrText>-</w:instrText>
+      </w:r>
+      <w:r>
+        <w:rPr>
+          <w:lang w:val="en-US"/>
+        </w:rPr>
+        <w:instrText>mobile</w:instrText>
+      </w:r>
+      <w:r>
+        <w:instrText xml:space="preserve">" </w:instrText>
+      </w:r>
+      <w:r>
+        <w:rPr>
+          <w:lang w:val="en-US"/>
+        </w:rPr>
+        <w:fldChar w:fldCharType="separate"/>
+      </w:r>
+      <w:r>
+        <w:rPr>
+          <w:rStyle w:val="a4"/>
+          <w:lang w:val="en-US"/>
+        </w:rPr>
+        <w:t>https</w:t>
+      </w:r>
+      <w:r>
+        <w:rPr>
+          <w:rStyle w:val="a4"/>
+        </w:rPr>
+        <w:t>://</w:t>
+      </w:r>
+      <w:proofErr w:type="spellStart"/>
+      <w:r>
+        <w:rPr>
+          <w:rStyle w:val="a4"/>
+          <w:lang w:val="en-US"/>
+        </w:rPr>
+        <w:t>github</w:t>
+      </w:r>
+      <w:proofErr w:type="spellEnd"/>
+      <w:r>
+        <w:rPr>
+          <w:rStyle w:val="a4"/>
+        </w:rPr>
+        <w:t>.</w:t>
+      </w:r>
+      <w:r>
+        <w:rPr>
+          <w:rStyle w:val="a4"/>
+          <w:lang w:val="en-US"/>
+        </w:rPr>
+        <w:t>com</w:t>
+      </w:r>
+      <w:r>
+        <w:rPr>
+          <w:rStyle w:val="a4"/>
+        </w:rPr>
+        <w:t>/</w:t>
+      </w:r>
+      <w:r>
+        <w:rPr>
+          <w:rStyle w:val="a4"/>
+          <w:lang w:val="en-US"/>
+        </w:rPr>
+        <w:t>AC</w:t>
+      </w:r>
+      <w:r>
+        <w:rPr>
+          <w:rStyle w:val="a4"/>
+          <w:lang w:val="en-US"/>
+        </w:rPr>
+        <w:t>I</w:t>
+      </w:r>
+      <w:r>
+        <w:rPr>
+          <w:rStyle w:val="a4"/>
+          <w:lang w:val="en-US"/>
+        </w:rPr>
+        <w:t>NQ</w:t>
+      </w:r>
+      <w:r>
+        <w:rPr>
+          <w:rStyle w:val="a4"/>
+        </w:rPr>
+        <w:t>/</w:t>
+      </w:r>
+      <w:r>
+        <w:rPr>
+          <w:rStyle w:val="a4"/>
+          <w:lang w:val="en-US"/>
+        </w:rPr>
+        <w:t>eclair</w:t>
+      </w:r>
+      <w:r>
+        <w:rPr>
+          <w:rStyle w:val="a4"/>
+        </w:rPr>
+        <w:t>-</w:t>
+      </w:r>
+      <w:r>
+        <w:rPr>
+          <w:rStyle w:val="a4"/>
+          <w:lang w:val="en-US"/>
+        </w:rPr>
+        <w:t>mobile</w:t>
+      </w:r>
+      <w:r>
+        <w:rPr>
+          <w:lang w:val="en-US"/>
+        </w:rPr>
+        <w:fldChar w:fldCharType="end"/>
+      </w:r>
+    </w:p>
+    <w:bookmarkEnd w:id="0"/>
+    <w:p/>
+    <w:p/>
     <w:p/>
     <w:p>
       <w:pPr>
@@ -4127,7 +4364,27 @@
           <w:sz w:val="28"/>
           <w:szCs w:val="28"/>
         </w:rPr>
-        <w:t xml:space="preserve">-кода или символов(рис. </w:t>
+        <w:t xml:space="preserve">-кода или </w:t>
+      </w:r>
+      <w:proofErr w:type="gramStart"/>
+      <w:r>
+        <w:rPr>
+          <w:rFonts w:ascii="Times New Roman" w:hAnsi="Times New Roman" w:cs="Times New Roman"/>
+          <w:color w:val="2C2F34"/>
+          <w:sz w:val="28"/>
+          <w:szCs w:val="28"/>
+        </w:rPr>
+        <w:t>символов(</w:t>
+      </w:r>
+      <w:proofErr w:type="gramEnd"/>
+      <w:r>
+        <w:rPr>
+          <w:rFonts w:ascii="Times New Roman" w:hAnsi="Times New Roman" w:cs="Times New Roman"/>
+          <w:color w:val="2C2F34"/>
+          <w:sz w:val="28"/>
+          <w:szCs w:val="28"/>
+        </w:rPr>
+        <w:t xml:space="preserve">рис. </w:t>
       </w:r>
       <w:r>
         <w:rPr>
@@ -4244,8 +4501,6 @@
         </w:rPr>
         <w:t>) После чего нужно будет отсканировать QR-кода получателя, либо же скопировать его адрес.</w:t>
       </w:r>
-      <w:bookmarkStart w:id="0" w:name="_GoBack"/>
-      <w:bookmarkEnd w:id="0"/>
     </w:p>
     <w:p>
       <w:r>
@@ -4970,6 +5225,41 @@
       <w:contextualSpacing/>
     </w:pPr>
   </w:style>
+  <w:style w:type="character" w:styleId="a4">
+    <w:name w:val="Hyperlink"/>
+    <w:basedOn w:val="a0"/>
+    <w:uiPriority w:val="99"/>
+    <w:unhideWhenUsed/>
+    <w:rsid w:val="00AE48A5"/>
+    <w:rPr>
+      <w:color w:val="0563C1" w:themeColor="hyperlink"/>
+      <w:u w:val="single"/>
+    </w:rPr>
+  </w:style>
+  <w:style w:type="character" w:styleId="a5">
+    <w:name w:val="Unresolved Mention"/>
+    <w:basedOn w:val="a0"/>
+    <w:uiPriority w:val="99"/>
+    <w:semiHidden/>
+    <w:unhideWhenUsed/>
+    <w:rsid w:val="00AE48A5"/>
+    <w:rPr>
+      <w:color w:val="605E5C"/>
+      <w:shd w:val="clear" w:color="auto" w:fill="E1DFDD"/>
+    </w:rPr>
+  </w:style>
+  <w:style w:type="character" w:styleId="a6">
+    <w:name w:val="FollowedHyperlink"/>
+    <w:basedOn w:val="a0"/>
+    <w:uiPriority w:val="99"/>
+    <w:semiHidden/>
+    <w:unhideWhenUsed/>
+    <w:rsid w:val="00AE48A5"/>
+    <w:rPr>
+      <w:color w:val="954F72" w:themeColor="followedHyperlink"/>
+      <w:u w:val="single"/>
+    </w:rPr>
+  </w:style>
 </w:styles>
 </file>
 
@@ -5239,7 +5529,7 @@
 </file>
 
 <file path=customXml/itemProps1.xml><?xml version="1.0" encoding="utf-8"?>
-<ds:datastoreItem xmlns:ds="http://schemas.openxmlformats.org/officeDocument/2006/customXml" ds:itemID="{95BC8D55-770E-4085-8DD1-7AD23B514AD4}">
+<ds:datastoreItem xmlns:ds="http://schemas.openxmlformats.org/officeDocument/2006/customXml" ds:itemID="{F2AD70FD-D0AC-47DE-9317-FB9039987F3C}">
   <ds:schemaRefs>
     <ds:schemaRef ds:uri="http://schemas.openxmlformats.org/officeDocument/2006/bibliography"/>
   </ds:schemaRefs>

</xml_diff>